<commit_message>
Update CF02_HERRAMIENTAS DE INNOVACIÓN.docx
</commit_message>
<xml_diff>
--- a/fuentes/CF02_HERRAMIENTAS DE INNOVACIÓN.docx
+++ b/fuentes/CF02_HERRAMIENTAS DE INNOVACIÓN.docx
@@ -9806,41 +9806,88 @@
         <w:rPr>
           <w:sz w:val="20"/>
           <w:szCs w:val="20"/>
-        </w:rPr>
-      </w:pPr>
-      <w:r>
-        <w:rPr>
-          <w:b/>
-          <w:bCs/>
-          <w:color w:val="000000" w:themeColor="text1"/>
-          <w:sz w:val="20"/>
-          <w:szCs w:val="20"/>
-        </w:rPr>
-        <w:t>Fuente:</w:t>
-      </w:r>
-      <w:r>
-        <w:rPr>
-          <w:b/>
-          <w:bCs/>
-          <w:color w:val="000000" w:themeColor="text1"/>
-          <w:sz w:val="20"/>
-          <w:szCs w:val="20"/>
+          <w:lang w:val="pt-BR"/>
+        </w:rPr>
+      </w:pPr>
+      <w:r>
+        <w:rPr>
+          <w:b w:val="1"/>
+          <w:bCs w:val="1"/>
+          <w:color w:val="000000" w:themeColor="text1" w:themeTint="FF" w:themeShade="FF"/>
+          <w:sz w:val="20"/>
+          <w:szCs w:val="20"/>
+          <w:lang w:val="pt-BR"/>
+        </w:rPr>
+        <w:t>Nota</w:t>
+      </w:r>
+      <w:r>
+        <w:rPr>
+          <w:b w:val="1"/>
+          <w:bCs w:val="1"/>
+          <w:color w:val="000000" w:themeColor="text1" w:themeTint="FF" w:themeShade="FF"/>
+          <w:sz w:val="20"/>
+          <w:szCs w:val="20"/>
+          <w:lang w:val="pt-BR"/>
+        </w:rPr>
+        <w:t>:</w:t>
+      </w:r>
+      <w:r>
+        <w:rPr>
+          <w:b w:val="1"/>
+          <w:bCs w:val="1"/>
+          <w:color w:val="000000" w:themeColor="text1" w:themeTint="FF" w:themeShade="FF"/>
+          <w:sz w:val="20"/>
+          <w:szCs w:val="20"/>
+          <w:lang w:val="pt-BR"/>
         </w:rPr>
         <w:t xml:space="preserve"> </w:t>
       </w:r>
       <w:r>
         <w:rPr>
-          <w:color w:val="000000" w:themeColor="text1"/>
-          <w:sz w:val="20"/>
-          <w:szCs w:val="20"/>
-        </w:rPr>
-        <w:t xml:space="preserve">Elaboración propia, tomado de </w:t>
-      </w:r>
-      <w:r>
-        <w:rPr>
-          <w:color w:val="000000"/>
-          <w:sz w:val="20"/>
-          <w:szCs w:val="20"/>
+          <w:b w:val="0"/>
+          <w:bCs w:val="0"/>
+          <w:color w:val="000000" w:themeColor="text1" w:themeTint="FF" w:themeShade="FF"/>
+          <w:sz w:val="20"/>
+          <w:szCs w:val="20"/>
+          <w:lang w:val="pt-BR"/>
+        </w:rPr>
+        <w:t>Adaptado</w:t>
+      </w:r>
+      <w:r>
+        <w:rPr>
+          <w:b w:val="1"/>
+          <w:bCs w:val="1"/>
+          <w:color w:val="000000" w:themeColor="text1" w:themeTint="FF" w:themeShade="FF"/>
+          <w:sz w:val="20"/>
+          <w:szCs w:val="20"/>
+          <w:lang w:val="pt-BR"/>
+        </w:rPr>
+        <w:t xml:space="preserve"> </w:t>
+      </w:r>
+      <w:r>
+        <w:rPr>
+          <w:color w:val="000000" w:themeColor="text1" w:themeTint="FF" w:themeShade="FF"/>
+          <w:sz w:val="20"/>
+          <w:szCs w:val="20"/>
+          <w:lang w:val="pt-BR"/>
+        </w:rPr>
+        <w:t>SENA (2026)</w:t>
+      </w:r>
+      <w:r>
+        <w:rPr>
+          <w:color w:val="000000" w:themeColor="text1" w:themeTint="FF" w:themeShade="FF"/>
+          <w:sz w:val="20"/>
+          <w:szCs w:val="20"/>
+          <w:lang w:val="pt-BR"/>
+        </w:rPr>
+        <w:t xml:space="preserve">, tomado de </w:t>
+      </w:r>
+      <w:r>
+        <w:rPr>
+          <w:color w:val="000000" w:themeColor="text1" w:themeTint="FF" w:themeShade="FF"/>
+          <w:sz w:val="20"/>
+          <w:szCs w:val="20"/>
+          <w:lang w:val="pt-BR"/>
         </w:rPr>
         <w:t>Pomar, P. (2017)</w:t>
       </w:r>
@@ -15987,12 +16034,13 @@
     </w:tbl>
     <w:p>
       <w:pPr>
+        <w:pStyle w:val="Normal"/>
         <w:pBdr>
-          <w:top w:val="nil"/>
-          <w:left w:val="nil"/>
-          <w:bottom w:val="nil"/>
-          <w:right w:val="nil"/>
-          <w:between w:val="nil"/>
+          <w:top w:val="nil" w:color="FF000000" w:sz="0" w:space="0"/>
+          <w:left w:val="nil" w:color="FF000000" w:sz="0" w:space="0"/>
+          <w:bottom w:val="nil" w:color="FF000000" w:sz="0" w:space="0"/>
+          <w:right w:val="nil" w:color="FF000000" w:sz="0" w:space="0"/>
+          <w:between w:val="nil" w:color="FF000000" w:sz="0" w:space="0"/>
         </w:pBdr>
         <w:spacing w:line="360" w:lineRule="auto"/>
         <w:jc w:val="both"/>
@@ -16004,19 +16052,61 @@
       </w:pPr>
       <w:r>
         <w:rPr>
-          <w:color w:val="000000" w:themeColor="text1"/>
-          <w:sz w:val="20"/>
-          <w:szCs w:val="20"/>
-        </w:rPr>
-        <w:t xml:space="preserve">Fuente: </w:t>
-      </w:r>
-      <w:r>
-        <w:rPr>
-          <w:color w:val="000000" w:themeColor="text1"/>
-          <w:sz w:val="20"/>
-          <w:szCs w:val="20"/>
-        </w:rPr>
-        <w:t>elaboración propia. Tomado de UNIR, 2024.</w:t>
+          <w:b w:val="1"/>
+          <w:bCs w:val="1"/>
+          <w:color w:val="000000" w:themeColor="text1" w:themeTint="FF" w:themeShade="FF"/>
+          <w:sz w:val="20"/>
+          <w:szCs w:val="20"/>
+          <w:lang w:val="pt-BR"/>
+        </w:rPr>
+        <w:t xml:space="preserve">Nota: </w:t>
+      </w:r>
+      <w:r>
+        <w:rPr>
+          <w:b w:val="0"/>
+          <w:bCs w:val="0"/>
+          <w:color w:val="000000" w:themeColor="text1" w:themeTint="FF" w:themeShade="FF"/>
+          <w:sz w:val="20"/>
+          <w:szCs w:val="20"/>
+          <w:lang w:val="pt-BR"/>
+        </w:rPr>
+        <w:t>Adaptado</w:t>
+      </w:r>
+      <w:r>
+        <w:rPr>
+          <w:b w:val="1"/>
+          <w:bCs w:val="1"/>
+          <w:color w:val="000000" w:themeColor="text1" w:themeTint="FF" w:themeShade="FF"/>
+          <w:sz w:val="20"/>
+          <w:szCs w:val="20"/>
+          <w:lang w:val="pt-BR"/>
+        </w:rPr>
+        <w:t xml:space="preserve"> </w:t>
+      </w:r>
+      <w:r>
+        <w:rPr>
+          <w:color w:val="000000" w:themeColor="text1" w:themeTint="FF" w:themeShade="FF"/>
+          <w:sz w:val="20"/>
+          <w:szCs w:val="20"/>
+          <w:lang w:val="pt-BR"/>
+        </w:rPr>
+        <w:t>SENA (2026),</w:t>
+      </w:r>
+      <w:r>
+        <w:rPr>
+          <w:color w:val="000000" w:themeColor="text1" w:themeTint="FF" w:themeShade="FF"/>
+          <w:sz w:val="20"/>
+          <w:szCs w:val="20"/>
+        </w:rPr>
+        <w:t xml:space="preserve"> </w:t>
+      </w:r>
+      <w:r>
+        <w:rPr>
+          <w:color w:val="000000" w:themeColor="text1" w:themeTint="FF" w:themeShade="FF"/>
+          <w:sz w:val="20"/>
+          <w:szCs w:val="20"/>
+        </w:rPr>
+        <w:t>Tomado de UNIR, 2024.</w:t>
       </w:r>
     </w:p>
     <w:p>
@@ -17489,7 +17579,15 @@
           <w:sz w:val="20"/>
           <w:szCs w:val="20"/>
         </w:rPr>
-        <w:t xml:space="preserve">Fuente : </w:t>
+        <w:t>Fuente:</w:t>
+      </w:r>
+      <w:r>
+        <w:rPr>
+          <w:rFonts w:eastAsia="Calibri"/>
+          <w:sz w:val="20"/>
+          <w:szCs w:val="20"/>
+        </w:rPr>
+        <w:t xml:space="preserve"> </w:t>
       </w:r>
       <w:r>
         <w:rPr>
@@ -22644,6 +22742,7 @@
     </w:tbl>
     <w:p>
       <w:pPr>
+        <w:pStyle w:val="Normal"/>
         <w:spacing w:line="360" w:lineRule="auto"/>
         <w:ind w:firstLine="360"/>
         <w:rPr>
@@ -22653,17 +22752,52 @@
       </w:pPr>
       <w:r>
         <w:rPr>
-          <w:sz w:val="20"/>
-          <w:szCs w:val="20"/>
-        </w:rPr>
-        <w:t xml:space="preserve">Fuente: </w:t>
-      </w:r>
-      <w:r>
-        <w:rPr>
-          <w:sz w:val="20"/>
-          <w:szCs w:val="20"/>
-        </w:rPr>
-        <w:t xml:space="preserve">Elaboración propia, </w:t>
+          <w:b w:val="1"/>
+          <w:bCs w:val="1"/>
+          <w:color w:val="000000" w:themeColor="text1" w:themeTint="FF" w:themeShade="FF"/>
+          <w:sz w:val="20"/>
+          <w:szCs w:val="20"/>
+          <w:lang w:val="pt-BR"/>
+        </w:rPr>
+        <w:t xml:space="preserve">Nota: </w:t>
+      </w:r>
+      <w:r>
+        <w:rPr>
+          <w:b w:val="0"/>
+          <w:bCs w:val="0"/>
+          <w:color w:val="000000" w:themeColor="text1" w:themeTint="FF" w:themeShade="FF"/>
+          <w:sz w:val="20"/>
+          <w:szCs w:val="20"/>
+          <w:lang w:val="pt-BR"/>
+        </w:rPr>
+        <w:t>Adaptado</w:t>
+      </w:r>
+      <w:r>
+        <w:rPr>
+          <w:b w:val="1"/>
+          <w:bCs w:val="1"/>
+          <w:color w:val="000000" w:themeColor="text1" w:themeTint="FF" w:themeShade="FF"/>
+          <w:sz w:val="20"/>
+          <w:szCs w:val="20"/>
+          <w:lang w:val="pt-BR"/>
+        </w:rPr>
+        <w:t xml:space="preserve"> </w:t>
+      </w:r>
+      <w:r>
+        <w:rPr>
+          <w:color w:val="000000" w:themeColor="text1" w:themeTint="FF" w:themeShade="FF"/>
+          <w:sz w:val="20"/>
+          <w:szCs w:val="20"/>
+          <w:lang w:val="pt-BR"/>
+        </w:rPr>
+        <w:t>SENA (2026)</w:t>
+      </w:r>
+      <w:r>
+        <w:rPr>
+          <w:sz w:val="20"/>
+          <w:szCs w:val="20"/>
+        </w:rPr>
+        <w:t xml:space="preserve">, </w:t>
       </w:r>
       <w:r>
         <w:rPr>
@@ -22678,7 +22812,15 @@
           <w:sz w:val="20"/>
           <w:szCs w:val="20"/>
         </w:rPr>
-        <w:t>Martins, 2025</w:t>
+        <w:t>Martins</w:t>
+      </w:r>
+      <w:r>
+        <w:rPr>
+          <w:rFonts w:eastAsia="Calibri"/>
+          <w:sz w:val="20"/>
+          <w:szCs w:val="20"/>
+        </w:rPr>
+        <w:t>, 2025</w:t>
       </w:r>
       <w:r>
         <w:rPr>
@@ -23985,10 +24127,28 @@
       </w:pPr>
       <w:r>
         <w:rPr>
-          <w:sz w:val="20"/>
-          <w:szCs w:val="20"/>
-        </w:rPr>
-        <w:t>fuente: elaboración propia</w:t>
+          <w:b w:val="1"/>
+          <w:bCs w:val="1"/>
+          <w:sz w:val="20"/>
+          <w:szCs w:val="20"/>
+        </w:rPr>
+        <w:t>F</w:t>
+      </w:r>
+      <w:r>
+        <w:rPr>
+          <w:b w:val="1"/>
+          <w:bCs w:val="1"/>
+          <w:sz w:val="20"/>
+          <w:szCs w:val="20"/>
+        </w:rPr>
+        <w:t xml:space="preserve">uente: </w:t>
+      </w:r>
+      <w:r>
+        <w:rPr>
+          <w:sz w:val="20"/>
+          <w:szCs w:val="20"/>
+        </w:rPr>
+        <w:t>elaboración propia</w:t>
       </w:r>
       <w:r>
         <w:rPr>
@@ -23996,6 +24156,13 @@
           <w:szCs w:val="20"/>
         </w:rPr>
         <w:t xml:space="preserve"> INS</w:t>
+      </w:r>
+      <w:r>
+        <w:rPr>
+          <w:sz w:val="20"/>
+          <w:szCs w:val="20"/>
+        </w:rPr>
+        <w:t xml:space="preserve"> (2025)</w:t>
       </w:r>
     </w:p>
     <w:p>

</xml_diff>